<commit_message>
#618 요구사항 명세서 v0.30 usecase 기술 문서 수정 요청 UC008 UC009 UC010
</commit_message>
<xml_diff>
--- a/doc/1_ 요구사항 명세서/요구사항_명세서_8_ee_v0.30.docx
+++ b/doc/1_ 요구사항 명세서/요구사항_명세서_8_ee_v0.30.docx
@@ -157,6 +157,8 @@
           <w:rFonts w:asciiTheme="majorHAnsi" w:eastAsiaTheme="majorHAnsi" w:hAnsiTheme="majorHAnsi"/>
         </w:rPr>
       </w:pPr>
+      <w:bookmarkStart w:id="0" w:name="_GoBack"/>
+      <w:bookmarkEnd w:id="0"/>
     </w:p>
     <w:p>
       <w:pPr>
@@ -307,8 +309,8 @@
         </w:rPr>
         <w:br w:type="page"/>
       </w:r>
-      <w:bookmarkStart w:id="0" w:name="[문서의_처음]"/>
-      <w:bookmarkEnd w:id="0"/>
+      <w:bookmarkStart w:id="1" w:name="[문서의_처음]"/>
+      <w:bookmarkEnd w:id="1"/>
     </w:p>
     <w:p>
       <w:pPr>
@@ -382,8 +384,8 @@
                 <w:rFonts w:asciiTheme="majorHAnsi" w:eastAsiaTheme="majorHAnsi" w:hAnsiTheme="majorHAnsi"/>
               </w:rPr>
             </w:pPr>
-            <w:bookmarkStart w:id="1" w:name="#68c23650"/>
-            <w:bookmarkEnd w:id="1"/>
+            <w:bookmarkStart w:id="2" w:name="#68c23650"/>
+            <w:bookmarkEnd w:id="2"/>
             <w:r>
               <w:rPr>
                 <w:rFonts w:asciiTheme="majorHAnsi" w:eastAsiaTheme="majorHAnsi" w:hAnsiTheme="majorHAnsi" w:hint="eastAsia"/>
@@ -2140,8 +2142,6 @@
               <w:lastRenderedPageBreak/>
               <w:t>완료 날짜 별 정렬</w:t>
             </w:r>
-            <w:bookmarkStart w:id="2" w:name="_GoBack"/>
-            <w:bookmarkEnd w:id="2"/>
           </w:p>
           <w:p>
             <w:pPr>
@@ -2504,7 +2504,7 @@
             <w:pPr>
               <w:jc w:val="center"/>
               <w:rPr>
-                <w:rFonts w:asciiTheme="majorHAnsi" w:eastAsiaTheme="majorHAnsi" w:hAnsiTheme="majorHAnsi" w:hint="eastAsia"/>
+                <w:rFonts w:asciiTheme="majorHAnsi" w:eastAsiaTheme="majorHAnsi" w:hAnsiTheme="majorHAnsi"/>
               </w:rPr>
             </w:pPr>
             <w:r>
@@ -2612,7 +2612,7 @@
             <w:pPr>
               <w:jc w:val="center"/>
               <w:rPr>
-                <w:rFonts w:asciiTheme="majorHAnsi" w:eastAsiaTheme="majorHAnsi" w:hAnsiTheme="majorHAnsi" w:hint="eastAsia"/>
+                <w:rFonts w:asciiTheme="majorHAnsi" w:eastAsiaTheme="majorHAnsi" w:hAnsiTheme="majorHAnsi"/>
               </w:rPr>
             </w:pPr>
             <w:r>
@@ -33749,7 +33749,7 @@
       <w:rPr>
         <w:noProof/>
       </w:rPr>
-      <w:t>- 2 -</w:t>
+      <w:t>- 9 -</w:t>
     </w:r>
     <w:r>
       <w:fldChar w:fldCharType="end"/>
@@ -37747,7 +37747,7 @@
 </file>
 
 <file path=customXml/itemProps1.xml><?xml version="1.0" encoding="utf-8"?>
-<ds:datastoreItem xmlns:ds="http://schemas.openxmlformats.org/officeDocument/2006/customXml" ds:itemID="{834C2B1B-9129-46F2-BBBB-E6FC907EFF9B}">
+<ds:datastoreItem xmlns:ds="http://schemas.openxmlformats.org/officeDocument/2006/customXml" ds:itemID="{28838EB7-8534-48C7-9600-70E786CD7309}">
   <ds:schemaRefs>
     <ds:schemaRef ds:uri="http://schemas.openxmlformats.org/officeDocument/2006/bibliography"/>
   </ds:schemaRefs>

</xml_diff>